<commit_message>
Update Analyse Projet Cinéma.docx
</commit_message>
<xml_diff>
--- a/Documentation/Analyse Projet Cinéma.docx
+++ b/Documentation/Analyse Projet Cinéma.docx
@@ -206,7 +206,25 @@
         </w:numPr>
       </w:pPr>
       <w:r>
-        <w:t xml:space="preserve">Un system de compte qui permet de réserver une place pour une projection </w:t>
+        <w:t xml:space="preserve">Un </w:t>
+      </w:r>
+      <w:r>
+        <w:t>système</w:t>
+      </w:r>
+      <w:r>
+        <w:t xml:space="preserve"> de compte qui permet de réserver une place pour une projection </w:t>
+      </w:r>
+    </w:p>
+    <w:p>
+      <w:pPr>
+        <w:pStyle w:val="Listepuces"/>
+        <w:numPr>
+          <w:ilvl w:val="0"/>
+          <w:numId w:val="16"/>
+        </w:numPr>
+      </w:pPr>
+      <w:r>
+        <w:t>Inscription/connexion soit pour un admin soit un utilisateur</w:t>
       </w:r>
     </w:p>
     <w:p>
@@ -267,7 +285,10 @@
     <w:p/>
     <w:p>
       <w:r>
-        <w:t>Base film :</w:t>
+        <w:t>Table</w:t>
+      </w:r>
+      <w:r>
+        <w:t xml:space="preserve"> film :</w:t>
       </w:r>
     </w:p>
     <w:p>
@@ -323,7 +344,10 @@
     </w:p>
     <w:p>
       <w:r>
-        <w:t>Base Réservation :</w:t>
+        <w:t>Table</w:t>
+      </w:r>
+      <w:r>
+        <w:t xml:space="preserve"> Réservation :</w:t>
       </w:r>
     </w:p>
     <w:p>
@@ -347,12 +371,18 @@
         </w:numPr>
       </w:pPr>
       <w:r>
-        <w:t>ID Tableau</w:t>
-      </w:r>
-    </w:p>
-    <w:p>
-      <w:r>
-        <w:t xml:space="preserve">Base User : </w:t>
+        <w:t xml:space="preserve">ID </w:t>
+      </w:r>
+      <w:r>
+        <w:t>Planning</w:t>
+      </w:r>
+    </w:p>
+    <w:p>
+      <w:r>
+        <w:t>Table</w:t>
+      </w:r>
+      <w:r>
+        <w:t xml:space="preserve"> User : </w:t>
       </w:r>
     </w:p>
     <w:p>
@@ -394,7 +424,12 @@
         </w:numPr>
       </w:pPr>
       <w:r>
-        <w:t>Prénom</w:t>
+        <w:t>Préno</w:t>
+      </w:r>
+      <w:bookmarkStart w:id="0" w:name="_GoBack"/>
+      <w:bookmarkEnd w:id="0"/>
+      <w:r>
+        <w:t>m</w:t>
       </w:r>
     </w:p>
     <w:p>
@@ -424,9 +459,19 @@
         <w:t>Password</w:t>
       </w:r>
     </w:p>
-    <w:p>
-      <w:r>
-        <w:t>Base Tableau</w:t>
+    <w:p/>
+    <w:p/>
+    <w:p/>
+    <w:p>
+      <w:r>
+        <w:lastRenderedPageBreak/>
+        <w:t>Table</w:t>
+      </w:r>
+      <w:r>
+        <w:t xml:space="preserve"> </w:t>
+      </w:r>
+      <w:r>
+        <w:t>Planning</w:t>
       </w:r>
     </w:p>
     <w:p>
@@ -438,7 +483,10 @@
         </w:numPr>
       </w:pPr>
       <w:r>
-        <w:t>ID Tableau</w:t>
+        <w:t xml:space="preserve">ID </w:t>
+      </w:r>
+      <w:r>
+        <w:t>Planning</w:t>
       </w:r>
     </w:p>
     <w:p>
@@ -476,8 +524,18 @@
       <w:r>
         <w:t xml:space="preserve">Salle </w:t>
       </w:r>
-      <w:bookmarkStart w:id="0" w:name="_GoBack"/>
-      <w:bookmarkEnd w:id="0"/>
+    </w:p>
+    <w:p>
+      <w:pPr>
+        <w:pStyle w:val="Paragraphedeliste"/>
+        <w:numPr>
+          <w:ilvl w:val="0"/>
+          <w:numId w:val="16"/>
+        </w:numPr>
+      </w:pPr>
+      <w:r>
+        <w:t>Heure</w:t>
+      </w:r>
     </w:p>
     <w:p>
       <w:pPr>

</xml_diff>